<commit_message>
Keep working on Software Engineering questions.
</commit_message>
<xml_diff>
--- a/CISC680-SE/Webb_Assignment1.docx
+++ b/CISC680-SE/Webb_Assignment1.docx
@@ -10,6 +10,12 @@
           <w:rFonts w:ascii="Times New Roman" w:hAnsi="Times New Roman" w:cs="Times New Roman"/>
         </w:rPr>
       </w:pPr>
+      <w:r>
+        <w:rPr>
+          <w:rFonts w:ascii="Times New Roman" w:hAnsi="Times New Roman" w:cs="Times New Roman"/>
+        </w:rPr>
+        <w:t>ERIC WEBB</w:t>
+      </w:r>
     </w:p>
     <w:p>
       <w:pPr>
@@ -40,24 +46,9 @@
         <w:spacing w:line="480" w:lineRule="auto"/>
         <w:rPr>
           <w:rFonts w:ascii="Times New Roman" w:hAnsi="Times New Roman" w:cs="Times New Roman"/>
-        </w:rPr>
-      </w:pPr>
-      <w:r>
-        <w:rPr>
-          <w:rFonts w:ascii="Times New Roman" w:hAnsi="Times New Roman" w:cs="Times New Roman"/>
           <w:i/>
           <w:iCs/>
         </w:rPr>
-        <w:t xml:space="preserve">College of Engineering and Computing </w:t>
-      </w:r>
-    </w:p>
-    <w:p>
-      <w:pPr>
-        <w:pStyle w:val="Default"/>
-        <w:spacing w:line="480" w:lineRule="auto"/>
-        <w:rPr>
-          <w:rFonts w:ascii="Times New Roman" w:hAnsi="Times New Roman" w:cs="Times New Roman"/>
-        </w:rPr>
       </w:pPr>
       <w:r>
         <w:rPr>
@@ -65,7 +56,7 @@
           <w:i/>
           <w:iCs/>
         </w:rPr>
-        <w:t xml:space="preserve">Fall 2019 - Master Level Course </w:t>
+        <w:t xml:space="preserve">CISC 680 - Software Engineering - CRN – 21741 </w:t>
       </w:r>
     </w:p>
     <w:p>
@@ -78,11 +69,30 @@
       </w:pPr>
       <w:r>
         <w:rPr>
-          <w:rFonts w:ascii="Times New Roman" w:hAnsi="Times New Roman" w:cs="Times New Roman"/>
-          <w:i/>
-          <w:iCs/>
-        </w:rPr>
-        <w:t xml:space="preserve">CISC 680 - Software Engineering - CRN – 21741 </w:t>
+          <w:rStyle w:val="Title1"/>
+        </w:rPr>
+        <w:t>Due</w:t>
+      </w:r>
+      <w:r>
+        <w:t xml:space="preserve"> </w:t>
+      </w:r>
+      <w:r>
+        <w:rPr>
+          <w:rStyle w:val="displaydate"/>
+        </w:rPr>
+        <w:t>Oct 13</w:t>
+      </w:r>
+      <w:r>
+        <w:rPr>
+          <w:rStyle w:val="datetext"/>
+        </w:rPr>
+        <w:t xml:space="preserve"> by </w:t>
+      </w:r>
+      <w:r>
+        <w:rPr>
+          <w:rStyle w:val="displaytime"/>
+        </w:rPr>
+        <w:t>11:59pm</w:t>
       </w:r>
     </w:p>
     <w:p>
@@ -96,114 +106,9 @@
       <w:r>
         <w:rPr>
           <w:rFonts w:ascii="Times New Roman" w:hAnsi="Times New Roman" w:cs="Times New Roman"/>
-          <w:i/>
-          <w:iCs/>
-        </w:rPr>
-        <w:t xml:space="preserve">Term Code: Fall 2019 (202020) Course </w:t>
-      </w:r>
-    </w:p>
-    <w:p>
-      <w:pPr>
-        <w:pStyle w:val="Default"/>
-        <w:spacing w:line="480" w:lineRule="auto"/>
-        <w:rPr>
-          <w:rFonts w:ascii="Times New Roman" w:hAnsi="Times New Roman" w:cs="Times New Roman"/>
-        </w:rPr>
-      </w:pPr>
-      <w:r>
-        <w:rPr>
-          <w:rFonts w:ascii="Times New Roman" w:hAnsi="Times New Roman" w:cs="Times New Roman"/>
-          <w:i/>
-          <w:iCs/>
-        </w:rPr>
-        <w:t xml:space="preserve">Dates: 08/19/2019 - 12/08/2019 – On Line </w:t>
-      </w:r>
-    </w:p>
-    <w:p>
-      <w:pPr>
-        <w:pStyle w:val="Default"/>
-        <w:spacing w:line="480" w:lineRule="auto"/>
-        <w:rPr>
-          <w:rFonts w:ascii="Times New Roman" w:hAnsi="Times New Roman" w:cs="Times New Roman"/>
-        </w:rPr>
-      </w:pPr>
-      <w:r>
-        <w:rPr>
-          <w:rFonts w:ascii="Times New Roman" w:hAnsi="Times New Roman" w:cs="Times New Roman"/>
         </w:rPr>
         <w:t xml:space="preserve">Assignment 1 (Question set 1) </w:t>
       </w:r>
-    </w:p>
-    <w:p>
-      <w:pPr>
-        <w:pStyle w:val="Default"/>
-        <w:spacing w:line="480" w:lineRule="auto"/>
-        <w:rPr>
-          <w:rFonts w:ascii="Times New Roman" w:hAnsi="Times New Roman" w:cs="Times New Roman"/>
-        </w:rPr>
-      </w:pPr>
-      <w:r>
-        <w:rPr>
-          <w:rFonts w:ascii="Times New Roman" w:hAnsi="Times New Roman" w:cs="Times New Roman"/>
-        </w:rPr>
-        <w:t xml:space="preserve">See Syllabus for assignment % and Calendar for Due date </w:t>
-      </w:r>
-    </w:p>
-    <w:p>
-      <w:pPr>
-        <w:pStyle w:val="Default"/>
-        <w:spacing w:line="480" w:lineRule="auto"/>
-        <w:rPr>
-          <w:rFonts w:ascii="Times New Roman" w:hAnsi="Times New Roman" w:cs="Times New Roman"/>
-        </w:rPr>
-      </w:pPr>
-      <w:r>
-        <w:rPr>
-          <w:rFonts w:ascii="Times New Roman" w:hAnsi="Times New Roman" w:cs="Times New Roman"/>
-        </w:rPr>
-        <w:t xml:space="preserve">Your document for this assignment will be submitted to Canvas (Assignment 1) in one of the following file formats: ASCII, MS Word, or PDF </w:t>
-      </w:r>
-    </w:p>
-    <w:p>
-      <w:pPr>
-        <w:pStyle w:val="Default"/>
-        <w:spacing w:line="480" w:lineRule="auto"/>
-        <w:rPr>
-          <w:rFonts w:ascii="Times New Roman" w:hAnsi="Times New Roman" w:cs="Times New Roman"/>
-        </w:rPr>
-      </w:pPr>
-      <w:r>
-        <w:rPr>
-          <w:rFonts w:ascii="Times New Roman" w:hAnsi="Times New Roman" w:cs="Times New Roman"/>
-          <w:b/>
-          <w:bCs/>
-        </w:rPr>
-        <w:t xml:space="preserve">You must give detailed answers to receive full credit, usually ½ - 1 page per question </w:t>
-      </w:r>
-    </w:p>
-    <w:p>
-      <w:pPr>
-        <w:pStyle w:val="Default"/>
-        <w:spacing w:line="480" w:lineRule="auto"/>
-        <w:rPr>
-          <w:rFonts w:ascii="Times New Roman" w:hAnsi="Times New Roman" w:cs="Times New Roman"/>
-        </w:rPr>
-      </w:pPr>
-      <w:r>
-        <w:rPr>
-          <w:rFonts w:ascii="Times New Roman" w:hAnsi="Times New Roman" w:cs="Times New Roman"/>
-        </w:rPr>
-        <w:t xml:space="preserve">Answer all of the following questions </w:t>
-      </w:r>
-    </w:p>
-    <w:p>
-      <w:pPr>
-        <w:pStyle w:val="Default"/>
-        <w:spacing w:line="480" w:lineRule="auto"/>
-        <w:rPr>
-          <w:rFonts w:ascii="Times New Roman" w:hAnsi="Times New Roman" w:cs="Times New Roman"/>
-        </w:rPr>
-      </w:pPr>
     </w:p>
     <w:p>
       <w:pPr>
@@ -234,45 +139,55 @@
       <w:pPr>
         <w:pStyle w:val="Default"/>
         <w:spacing w:after="229" w:line="480" w:lineRule="auto"/>
-        <w:ind w:left="1440"/>
-        <w:rPr>
-          <w:rFonts w:ascii="Times New Roman" w:hAnsi="Times New Roman" w:cs="Times New Roman"/>
-        </w:rPr>
-      </w:pPr>
-      <w:r>
-        <w:rPr>
-          <w:rFonts w:ascii="Times New Roman" w:hAnsi="Times New Roman" w:cs="Times New Roman"/>
-          <w:highlight w:val="cyan"/>
-        </w:rPr>
-        <w:t xml:space="preserve">Software offers a dual role of being a product and the vehicle for delivering a product. As a product, it provides computing potential and is an information transformer. Transforming data that could be binary or multimedia in nature. As a vehicle it acts as a control, creation, and communication of a computer. The artifact produced different from other engineering principals is </w:t>
-      </w:r>
-      <w:r>
-        <w:rPr>
-          <w:rFonts w:ascii="Times New Roman" w:hAnsi="Times New Roman" w:cs="Times New Roman"/>
-          <w:highlight w:val="cyan"/>
-        </w:rPr>
-        <w:t xml:space="preserve">the </w:t>
-      </w:r>
-      <w:r>
-        <w:rPr>
-          <w:rFonts w:ascii="Times New Roman" w:hAnsi="Times New Roman" w:cs="Times New Roman"/>
-          <w:highlight w:val="cyan"/>
-        </w:rPr>
-        <w:t>m</w:t>
-      </w:r>
-      <w:r>
-        <w:rPr>
-          <w:rFonts w:ascii="Times New Roman" w:hAnsi="Times New Roman" w:cs="Times New Roman"/>
-          <w:highlight w:val="cyan"/>
-        </w:rPr>
-        <w:t>os</w:t>
-      </w:r>
-      <w:r>
-        <w:rPr>
-          <w:rFonts w:ascii="Times New Roman" w:hAnsi="Times New Roman" w:cs="Times New Roman"/>
-          <w:highlight w:val="cyan"/>
-        </w:rPr>
-        <w:t>t important product of our time, information.</w:t>
+        <w:ind w:left="360"/>
+        <w:rPr>
+          <w:rFonts w:ascii="Times New Roman" w:hAnsi="Times New Roman" w:cs="Times New Roman"/>
+          <w:highlight w:val="cyan"/>
+        </w:rPr>
+      </w:pPr>
+      <w:r>
+        <w:rPr>
+          <w:rFonts w:ascii="Times New Roman" w:hAnsi="Times New Roman" w:cs="Times New Roman"/>
+          <w:highlight w:val="cyan"/>
+        </w:rPr>
+        <w:t xml:space="preserve">The artifact produced different from other engineering principals is the most important product of our time, </w:t>
+      </w:r>
+      <w:r>
+        <w:rPr>
+          <w:rFonts w:ascii="Times New Roman" w:hAnsi="Times New Roman" w:cs="Times New Roman"/>
+          <w:highlight w:val="cyan"/>
+        </w:rPr>
+        <w:t>information.</w:t>
+      </w:r>
+      <w:r>
+        <w:rPr>
+          <w:rFonts w:ascii="Times New Roman" w:hAnsi="Times New Roman" w:cs="Times New Roman"/>
+          <w:highlight w:val="cyan"/>
+        </w:rPr>
+        <w:t xml:space="preserve"> Typically other engineering disciplines are thought to be </w:t>
+      </w:r>
+      <w:proofErr w:type="spellStart"/>
+      <w:r>
+        <w:rPr>
+          <w:rFonts w:ascii="Times New Roman" w:hAnsi="Times New Roman" w:cs="Times New Roman"/>
+          <w:highlight w:val="cyan"/>
+        </w:rPr>
+        <w:t>ore</w:t>
+      </w:r>
+      <w:proofErr w:type="spellEnd"/>
+      <w:r>
+        <w:rPr>
+          <w:rFonts w:ascii="Times New Roman" w:hAnsi="Times New Roman" w:cs="Times New Roman"/>
+          <w:highlight w:val="cyan"/>
+        </w:rPr>
+        <w:t xml:space="preserve"> physical in nature, where software engineering provides a product that is more digital in nature. </w:t>
+      </w:r>
+      <w:r>
+        <w:rPr>
+          <w:rFonts w:ascii="Times New Roman" w:hAnsi="Times New Roman" w:cs="Times New Roman"/>
+          <w:highlight w:val="cyan"/>
+        </w:rPr>
+        <w:t xml:space="preserve">Software offers a dual role of being a product and the vehicle for delivering a product. As a product, it provides computing potential and is an information transformer. Transforming data that could be binary or multimedia in nature. As a vehicle it acts as a control, creation, and communication of a computer. </w:t>
       </w:r>
     </w:p>
     <w:p>
@@ -291,7 +206,6 @@
         <w:rPr>
           <w:rFonts w:ascii="Times New Roman" w:hAnsi="Times New Roman" w:cs="Times New Roman"/>
         </w:rPr>
-        <w:lastRenderedPageBreak/>
         <w:t>Explain what is wrong with the notion that computer software does not need to evolve over time?</w:t>
       </w:r>
     </w:p>
@@ -309,8 +223,32 @@
           <w:rFonts w:ascii="Times New Roman" w:hAnsi="Times New Roman" w:cs="Times New Roman"/>
           <w:highlight w:val="cyan"/>
         </w:rPr>
-        <w:t>In software engineering change is natural so we should not try to fight it. Not only should software evolve to meet the needs of new computing environments, but should also be enhanced to implement new business requirements. It is said that the goal of modern software engineering is to devise methodologies that are founded on the notion of evolution.</w:t>
-      </w:r>
+        <w:t xml:space="preserve">In software engineering change is natural so we should not try to fight it. Not only should software evolve to meet the needs of new computing environments, but </w:t>
+      </w:r>
+      <w:r>
+        <w:rPr>
+          <w:rFonts w:ascii="Times New Roman" w:hAnsi="Times New Roman" w:cs="Times New Roman"/>
+          <w:highlight w:val="cyan"/>
+        </w:rPr>
+        <w:t xml:space="preserve">it </w:t>
+      </w:r>
+      <w:r>
+        <w:rPr>
+          <w:rFonts w:ascii="Times New Roman" w:hAnsi="Times New Roman" w:cs="Times New Roman"/>
+          <w:highlight w:val="cyan"/>
+        </w:rPr>
+        <w:t>should also be enhanced to implement new business requirements. It is said that the goal of modern software engineering is to devise methodologies that are founded on the notion of evolution.</w:t>
+      </w:r>
+    </w:p>
+    <w:p>
+      <w:pPr>
+        <w:pStyle w:val="Default"/>
+        <w:spacing w:after="229" w:line="480" w:lineRule="auto"/>
+        <w:ind w:left="1440"/>
+        <w:rPr>
+          <w:rFonts w:ascii="Times New Roman" w:hAnsi="Times New Roman" w:cs="Times New Roman"/>
+        </w:rPr>
+      </w:pPr>
     </w:p>
     <w:p>
       <w:pPr>
@@ -328,6 +266,7 @@
         <w:rPr>
           <w:rFonts w:ascii="Times New Roman" w:hAnsi="Times New Roman" w:cs="Times New Roman"/>
         </w:rPr>
+        <w:lastRenderedPageBreak/>
         <w:t xml:space="preserve">Why has the Personal Software Process not been widely adopted by industry? </w:t>
       </w:r>
     </w:p>
@@ -368,7 +307,21 @@
           <w:rFonts w:ascii="Times New Roman" w:hAnsi="Times New Roman" w:cs="Times New Roman"/>
           <w:highlight w:val="cyan"/>
         </w:rPr>
-        <w:t>because the process for one project might be significantly different than a process adopted for another project. This could be such topics as the overall flow of activities, actions, and tasks. Manner in which project tracking and control activities are applied. As well as the degree in which quality assurance activities are applied.</w:t>
+        <w:t xml:space="preserve">because the process for one project might be significantly different than a process adopted for another project. This could be such topics as the overall flow of activities, actions, and tasks. </w:t>
+      </w:r>
+      <w:r>
+        <w:rPr>
+          <w:rFonts w:ascii="Times New Roman" w:hAnsi="Times New Roman" w:cs="Times New Roman"/>
+          <w:highlight w:val="cyan"/>
+        </w:rPr>
+        <w:t>Such as how</w:t>
+      </w:r>
+      <w:r>
+        <w:rPr>
+          <w:rFonts w:ascii="Times New Roman" w:hAnsi="Times New Roman" w:cs="Times New Roman"/>
+          <w:highlight w:val="cyan"/>
+        </w:rPr>
+        <w:t xml:space="preserve"> project tracking and control activities are applied. As well as the degree in which quality assurance activities are applied.</w:t>
       </w:r>
       <w:r>
         <w:rPr>
@@ -377,6 +330,8 @@
         </w:rPr>
         <w:t>19</w:t>
       </w:r>
+      <w:bookmarkStart w:id="0" w:name="_GoBack"/>
+      <w:bookmarkEnd w:id="0"/>
     </w:p>
     <w:p>
       <w:pPr>
@@ -524,7 +479,6 @@
         <w:rPr>
           <w:rFonts w:ascii="Times New Roman" w:hAnsi="Times New Roman" w:cs="Times New Roman"/>
         </w:rPr>
-        <w:lastRenderedPageBreak/>
         <w:t xml:space="preserve">8. How does the object-oriented view of component-level design differ from the traditional view? </w:t>
       </w:r>
       <w:proofErr w:type="spellStart"/>
@@ -553,8 +507,6 @@
         </w:rPr>
         <w:t xml:space="preserve">9. List four interface design issues present in the development of most user interfaces, explain how and when they are used? </w:t>
       </w:r>
-      <w:bookmarkStart w:id="0" w:name="_GoBack"/>
-      <w:bookmarkEnd w:id="0"/>
     </w:p>
     <w:p>
       <w:pPr>
@@ -598,6 +550,7 @@
         <w:rPr>
           <w:rFonts w:ascii="Times New Roman" w:hAnsi="Times New Roman" w:cs="Times New Roman"/>
         </w:rPr>
+        <w:lastRenderedPageBreak/>
         <w:t xml:space="preserve">12. Why is regression testing an important part of any integration testing procedure? </w:t>
       </w:r>
     </w:p>
@@ -667,12 +620,6 @@
       </w:pPr>
     </w:p>
     <w:sectPr>
-      <w:headerReference w:type="even" r:id="rId7"/>
-      <w:headerReference w:type="default" r:id="rId8"/>
-      <w:footerReference w:type="even" r:id="rId9"/>
-      <w:footerReference w:type="default" r:id="rId10"/>
-      <w:headerReference w:type="first" r:id="rId11"/>
-      <w:footerReference w:type="first" r:id="rId12"/>
       <w:pgSz w:w="12240" w:h="15840"/>
       <w:pgMar w:top="1440" w:right="1440" w:bottom="1440" w:left="1440" w:header="720" w:footer="720" w:gutter="0"/>
       <w:cols w:space="720"/>
@@ -707,36 +654,6 @@
 </w:endnotes>
 </file>
 
-<file path=word/footer1.xml><?xml version="1.0" encoding="utf-8"?>
-<w:ftr xmlns:wpc="http://schemas.microsoft.com/office/word/2010/wordprocessingCanvas" xmlns:mc="http://schemas.openxmlformats.org/markup-compatibility/2006" xmlns:o="urn:schemas-microsoft-com:office:office" xmlns:r="http://schemas.openxmlformats.org/officeDocument/2006/relationships" xmlns:m="http://schemas.openxmlformats.org/officeDocument/2006/math" xmlns:v="urn:schemas-microsoft-com:vml" xmlns:wp14="http://schemas.microsoft.com/office/word/2010/wordprocessingDrawing" xmlns:wp="http://schemas.openxmlformats.org/drawingml/2006/wordprocessingDrawing" xmlns:w10="urn:schemas-microsoft-com:office:word" xmlns:w="http://schemas.openxmlformats.org/wordprocessingml/2006/main" xmlns:w14="http://schemas.microsoft.com/office/word/2010/wordml" xmlns:w15="http://schemas.microsoft.com/office/word/2012/wordml" xmlns:wpg="http://schemas.microsoft.com/office/word/2010/wordprocessingGroup" xmlns:wpi="http://schemas.microsoft.com/office/word/2010/wordprocessingInk" xmlns:wne="http://schemas.microsoft.com/office/word/2006/wordml" xmlns:wps="http://schemas.microsoft.com/office/word/2010/wordprocessingShape" mc:Ignorable="w14 w15 wp14">
-  <w:p>
-    <w:pPr>
-      <w:pStyle w:val="Footer"/>
-    </w:pPr>
-  </w:p>
-</w:ftr>
-</file>
-
-<file path=word/footer2.xml><?xml version="1.0" encoding="utf-8"?>
-<w:ftr xmlns:wpc="http://schemas.microsoft.com/office/word/2010/wordprocessingCanvas" xmlns:mc="http://schemas.openxmlformats.org/markup-compatibility/2006" xmlns:o="urn:schemas-microsoft-com:office:office" xmlns:r="http://schemas.openxmlformats.org/officeDocument/2006/relationships" xmlns:m="http://schemas.openxmlformats.org/officeDocument/2006/math" xmlns:v="urn:schemas-microsoft-com:vml" xmlns:wp14="http://schemas.microsoft.com/office/word/2010/wordprocessingDrawing" xmlns:wp="http://schemas.openxmlformats.org/drawingml/2006/wordprocessingDrawing" xmlns:w10="urn:schemas-microsoft-com:office:word" xmlns:w="http://schemas.openxmlformats.org/wordprocessingml/2006/main" xmlns:w14="http://schemas.microsoft.com/office/word/2010/wordml" xmlns:w15="http://schemas.microsoft.com/office/word/2012/wordml" xmlns:wpg="http://schemas.microsoft.com/office/word/2010/wordprocessingGroup" xmlns:wpi="http://schemas.microsoft.com/office/word/2010/wordprocessingInk" xmlns:wne="http://schemas.microsoft.com/office/word/2006/wordml" xmlns:wps="http://schemas.microsoft.com/office/word/2010/wordprocessingShape" mc:Ignorable="w14 w15 wp14">
-  <w:p>
-    <w:pPr>
-      <w:pStyle w:val="Footer"/>
-    </w:pPr>
-  </w:p>
-</w:ftr>
-</file>
-
-<file path=word/footer3.xml><?xml version="1.0" encoding="utf-8"?>
-<w:ftr xmlns:wpc="http://schemas.microsoft.com/office/word/2010/wordprocessingCanvas" xmlns:mc="http://schemas.openxmlformats.org/markup-compatibility/2006" xmlns:o="urn:schemas-microsoft-com:office:office" xmlns:r="http://schemas.openxmlformats.org/officeDocument/2006/relationships" xmlns:m="http://schemas.openxmlformats.org/officeDocument/2006/math" xmlns:v="urn:schemas-microsoft-com:vml" xmlns:wp14="http://schemas.microsoft.com/office/word/2010/wordprocessingDrawing" xmlns:wp="http://schemas.openxmlformats.org/drawingml/2006/wordprocessingDrawing" xmlns:w10="urn:schemas-microsoft-com:office:word" xmlns:w="http://schemas.openxmlformats.org/wordprocessingml/2006/main" xmlns:w14="http://schemas.microsoft.com/office/word/2010/wordml" xmlns:w15="http://schemas.microsoft.com/office/word/2012/wordml" xmlns:wpg="http://schemas.microsoft.com/office/word/2010/wordprocessingGroup" xmlns:wpi="http://schemas.microsoft.com/office/word/2010/wordprocessingInk" xmlns:wne="http://schemas.microsoft.com/office/word/2006/wordml" xmlns:wps="http://schemas.microsoft.com/office/word/2010/wordprocessingShape" mc:Ignorable="w14 w15 wp14">
-  <w:p>
-    <w:pPr>
-      <w:pStyle w:val="Footer"/>
-    </w:pPr>
-  </w:p>
-</w:ftr>
-</file>
-
 <file path=word/footnotes.xml><?xml version="1.0" encoding="utf-8"?>
 <w:footnotes xmlns:wpc="http://schemas.microsoft.com/office/word/2010/wordprocessingCanvas" xmlns:mc="http://schemas.openxmlformats.org/markup-compatibility/2006" xmlns:o="urn:schemas-microsoft-com:office:office" xmlns:r="http://schemas.openxmlformats.org/officeDocument/2006/relationships" xmlns:m="http://schemas.openxmlformats.org/officeDocument/2006/math" xmlns:v="urn:schemas-microsoft-com:vml" xmlns:wp14="http://schemas.microsoft.com/office/word/2010/wordprocessingDrawing" xmlns:wp="http://schemas.openxmlformats.org/drawingml/2006/wordprocessingDrawing" xmlns:w10="urn:schemas-microsoft-com:office:word" xmlns:w="http://schemas.openxmlformats.org/wordprocessingml/2006/main" xmlns:w14="http://schemas.microsoft.com/office/word/2010/wordml" xmlns:w15="http://schemas.microsoft.com/office/word/2012/wordml" xmlns:wpg="http://schemas.microsoft.com/office/word/2010/wordprocessingGroup" xmlns:wpi="http://schemas.microsoft.com/office/word/2010/wordprocessingInk" xmlns:wne="http://schemas.microsoft.com/office/word/2006/wordml" xmlns:wps="http://schemas.microsoft.com/office/word/2010/wordprocessingShape" mc:Ignorable="w14 w15 wp14">
   <w:footnote w:type="separator" w:id="-1">
@@ -760,72 +677,6 @@
     </w:p>
   </w:footnote>
 </w:footnotes>
-</file>
-
-<file path=word/header1.xml><?xml version="1.0" encoding="utf-8"?>
-<w:hdr xmlns:wpc="http://schemas.microsoft.com/office/word/2010/wordprocessingCanvas" xmlns:mc="http://schemas.openxmlformats.org/markup-compatibility/2006" xmlns:o="urn:schemas-microsoft-com:office:office" xmlns:r="http://schemas.openxmlformats.org/officeDocument/2006/relationships" xmlns:m="http://schemas.openxmlformats.org/officeDocument/2006/math" xmlns:v="urn:schemas-microsoft-com:vml" xmlns:wp14="http://schemas.microsoft.com/office/word/2010/wordprocessingDrawing" xmlns:wp="http://schemas.openxmlformats.org/drawingml/2006/wordprocessingDrawing" xmlns:w10="urn:schemas-microsoft-com:office:word" xmlns:w="http://schemas.openxmlformats.org/wordprocessingml/2006/main" xmlns:w14="http://schemas.microsoft.com/office/word/2010/wordml" xmlns:w15="http://schemas.microsoft.com/office/word/2012/wordml" xmlns:wpg="http://schemas.microsoft.com/office/word/2010/wordprocessingGroup" xmlns:wpi="http://schemas.microsoft.com/office/word/2010/wordprocessingInk" xmlns:wne="http://schemas.microsoft.com/office/word/2006/wordml" xmlns:wps="http://schemas.microsoft.com/office/word/2010/wordprocessingShape" mc:Ignorable="w14 w15 wp14">
-  <w:p>
-    <w:pPr>
-      <w:pStyle w:val="Header"/>
-    </w:pPr>
-  </w:p>
-</w:hdr>
-</file>
-
-<file path=word/header2.xml><?xml version="1.0" encoding="utf-8"?>
-<w:hdr xmlns:wpc="http://schemas.microsoft.com/office/word/2010/wordprocessingCanvas" xmlns:mc="http://schemas.openxmlformats.org/markup-compatibility/2006" xmlns:o="urn:schemas-microsoft-com:office:office" xmlns:r="http://schemas.openxmlformats.org/officeDocument/2006/relationships" xmlns:m="http://schemas.openxmlformats.org/officeDocument/2006/math" xmlns:v="urn:schemas-microsoft-com:vml" xmlns:wp14="http://schemas.microsoft.com/office/word/2010/wordprocessingDrawing" xmlns:wp="http://schemas.openxmlformats.org/drawingml/2006/wordprocessingDrawing" xmlns:w10="urn:schemas-microsoft-com:office:word" xmlns:w="http://schemas.openxmlformats.org/wordprocessingml/2006/main" xmlns:w14="http://schemas.microsoft.com/office/word/2010/wordml" xmlns:w15="http://schemas.microsoft.com/office/word/2012/wordml" xmlns:wpg="http://schemas.microsoft.com/office/word/2010/wordprocessingGroup" xmlns:wpi="http://schemas.microsoft.com/office/word/2010/wordprocessingInk" xmlns:wne="http://schemas.microsoft.com/office/word/2006/wordml" xmlns:wps="http://schemas.microsoft.com/office/word/2010/wordprocessingShape" mc:Ignorable="w14 w15 wp14">
-  <w:p>
-    <w:pPr>
-      <w:pStyle w:val="Header"/>
-    </w:pPr>
-    <w:r>
-      <w:rPr>
-        <w:rFonts w:hAnsi="Symbol"/>
-      </w:rPr>
-      <w:t></w:t>
-    </w:r>
-    <w:r>
-      <w:t xml:space="preserve">  </w:t>
-    </w:r>
-    <w:r>
-      <w:rPr>
-        <w:rStyle w:val="Title1"/>
-      </w:rPr>
-      <w:t>Due</w:t>
-    </w:r>
-    <w:r>
-      <w:t xml:space="preserve"> </w:t>
-    </w:r>
-    <w:r>
-      <w:rPr>
-        <w:rStyle w:val="displaydate"/>
-      </w:rPr>
-      <w:t>Oct 13</w:t>
-    </w:r>
-    <w:r>
-      <w:rPr>
-        <w:rStyle w:val="datetext"/>
-      </w:rPr>
-      <w:t xml:space="preserve"> by </w:t>
-    </w:r>
-    <w:r>
-      <w:rPr>
-        <w:rStyle w:val="displaytime"/>
-      </w:rPr>
-      <w:t>11:59pm</w:t>
-    </w:r>
-  </w:p>
-</w:hdr>
-</file>
-
-<file path=word/header3.xml><?xml version="1.0" encoding="utf-8"?>
-<w:hdr xmlns:wpc="http://schemas.microsoft.com/office/word/2010/wordprocessingCanvas" xmlns:mc="http://schemas.openxmlformats.org/markup-compatibility/2006" xmlns:o="urn:schemas-microsoft-com:office:office" xmlns:r="http://schemas.openxmlformats.org/officeDocument/2006/relationships" xmlns:m="http://schemas.openxmlformats.org/officeDocument/2006/math" xmlns:v="urn:schemas-microsoft-com:vml" xmlns:wp14="http://schemas.microsoft.com/office/word/2010/wordprocessingDrawing" xmlns:wp="http://schemas.openxmlformats.org/drawingml/2006/wordprocessingDrawing" xmlns:w10="urn:schemas-microsoft-com:office:word" xmlns:w="http://schemas.openxmlformats.org/wordprocessingml/2006/main" xmlns:w14="http://schemas.microsoft.com/office/word/2010/wordml" xmlns:w15="http://schemas.microsoft.com/office/word/2012/wordml" xmlns:wpg="http://schemas.microsoft.com/office/word/2010/wordprocessingGroup" xmlns:wpi="http://schemas.microsoft.com/office/word/2010/wordprocessingInk" xmlns:wne="http://schemas.microsoft.com/office/word/2006/wordml" xmlns:wps="http://schemas.microsoft.com/office/word/2010/wordprocessingShape" mc:Ignorable="w14 w15 wp14">
-  <w:p>
-    <w:pPr>
-      <w:pStyle w:val="Header"/>
-    </w:pPr>
-  </w:p>
-</w:hdr>
 </file>
 
 <file path=word/numbering.xml><?xml version="1.0" encoding="utf-8"?>

</xml_diff>